<commit_message>
Avance administración de noticias y anuncios
</commit_message>
<xml_diff>
--- a/docs/informe_de_avances.docx
+++ b/docs/informe_de_avances.docx
@@ -1027,7 +1027,11 @@
               <w:tab w:val="right" w:leader="dot" w:pos="8828"/>
             </w:tabs>
             <w:rPr>
+              <w:rFonts w:eastAsiaTheme="minorEastAsia"/>
               <w:noProof/>
+              <w:sz w:val="24"/>
+              <w:szCs w:val="24"/>
+              <w:lang w:eastAsia="es-CO"/>
             </w:rPr>
           </w:pPr>
           <w:r>
@@ -1039,7 +1043,7 @@
           <w:r>
             <w:fldChar w:fldCharType="separate"/>
           </w:r>
-          <w:hyperlink w:anchor="_Toc168844698" w:history="1">
+          <w:hyperlink w:anchor="_Toc169691897" w:history="1">
             <w:r>
               <w:rPr>
                 <w:rStyle w:val="Hyperlink"/>
@@ -1066,7 +1070,7 @@
                 <w:noProof/>
                 <w:webHidden/>
               </w:rPr>
-              <w:instrText xml:space="preserve"> PAGEREF _Toc168844698 \h </w:instrText>
+              <w:instrText xml:space="preserve"> PAGEREF _Toc169691897 \h </w:instrText>
             </w:r>
             <w:r>
               <w:rPr>
@@ -1104,10 +1108,14 @@
               <w:tab w:val="right" w:leader="dot" w:pos="8828"/>
             </w:tabs>
             <w:rPr>
+              <w:rFonts w:eastAsiaTheme="minorEastAsia"/>
               <w:noProof/>
+              <w:sz w:val="24"/>
+              <w:szCs w:val="24"/>
+              <w:lang w:eastAsia="es-CO"/>
             </w:rPr>
           </w:pPr>
-          <w:hyperlink w:anchor="_Toc168844699" w:history="1">
+          <w:hyperlink w:anchor="_Toc169691898" w:history="1">
             <w:r>
               <w:rPr>
                 <w:rStyle w:val="Hyperlink"/>
@@ -1134,7 +1142,7 @@
                 <w:noProof/>
                 <w:webHidden/>
               </w:rPr>
-              <w:instrText xml:space="preserve"> PAGEREF _Toc168844699 \h </w:instrText>
+              <w:instrText xml:space="preserve"> PAGEREF _Toc169691898 \h </w:instrText>
             </w:r>
             <w:r>
               <w:rPr>
@@ -1172,10 +1180,14 @@
               <w:tab w:val="right" w:leader="dot" w:pos="8828"/>
             </w:tabs>
             <w:rPr>
+              <w:rFonts w:eastAsiaTheme="minorEastAsia"/>
               <w:noProof/>
+              <w:sz w:val="24"/>
+              <w:szCs w:val="24"/>
+              <w:lang w:eastAsia="es-CO"/>
             </w:rPr>
           </w:pPr>
-          <w:hyperlink w:anchor="_Toc168844700" w:history="1">
+          <w:hyperlink w:anchor="_Toc169691899" w:history="1">
             <w:r>
               <w:rPr>
                 <w:rStyle w:val="Hyperlink"/>
@@ -1202,7 +1214,7 @@
                 <w:noProof/>
                 <w:webHidden/>
               </w:rPr>
-              <w:instrText xml:space="preserve"> PAGEREF _Toc168844700 \h </w:instrText>
+              <w:instrText xml:space="preserve"> PAGEREF _Toc169691899 \h </w:instrText>
             </w:r>
             <w:r>
               <w:rPr>
@@ -1240,10 +1252,14 @@
               <w:tab w:val="right" w:leader="dot" w:pos="8828"/>
             </w:tabs>
             <w:rPr>
+              <w:rFonts w:eastAsiaTheme="minorEastAsia"/>
               <w:noProof/>
+              <w:sz w:val="24"/>
+              <w:szCs w:val="24"/>
+              <w:lang w:eastAsia="es-CO"/>
             </w:rPr>
           </w:pPr>
-          <w:hyperlink w:anchor="_Toc168844701" w:history="1">
+          <w:hyperlink w:anchor="_Toc169691900" w:history="1">
             <w:r>
               <w:rPr>
                 <w:rStyle w:val="Hyperlink"/>
@@ -1270,7 +1286,7 @@
                 <w:noProof/>
                 <w:webHidden/>
               </w:rPr>
-              <w:instrText xml:space="preserve"> PAGEREF _Toc168844701 \h </w:instrText>
+              <w:instrText xml:space="preserve"> PAGEREF _Toc169691900 \h </w:instrText>
             </w:r>
             <w:r>
               <w:rPr>
@@ -1290,7 +1306,7 @@
                 <w:noProof/>
                 <w:webHidden/>
               </w:rPr>
-              <w:t>5</w:t>
+              <w:t>6</w:t>
             </w:r>
             <w:r>
               <w:rPr>
@@ -1321,7 +1337,7 @@
       <w:pPr>
         <w:pStyle w:val="Heading1"/>
       </w:pPr>
-      <w:bookmarkStart w:id="0" w:name="_Toc168844698"/>
+      <w:bookmarkStart w:id="0" w:name="_Toc169691897"/>
       <w:r>
         <w:lastRenderedPageBreak/>
         <w:t>Introducción</w:t>
@@ -1347,7 +1363,7 @@
       <w:pPr>
         <w:pStyle w:val="Heading1"/>
       </w:pPr>
-      <w:bookmarkStart w:id="1" w:name="_Toc168844699"/>
+      <w:bookmarkStart w:id="1" w:name="_Toc169691898"/>
       <w:r>
         <w:lastRenderedPageBreak/>
         <w:t>Roles</w:t>
@@ -1386,7 +1402,25 @@
           <w:b w:val="0"/>
           <w:bCs w:val="0"/>
         </w:rPr>
-        <w:t>El superadministrador es el encargado de gestionar toda la página, el es el único que puede crear administradores, editarlos y eliminarlos, además de editar y eliminar las noticias y anuncios de estos.</w:t>
+        <w:t xml:space="preserve">El superadministrador es el encargado de gestionar toda la página, </w:t>
+      </w:r>
+      <w:proofErr w:type="spellStart"/>
+      <w:r>
+        <w:rPr>
+          <w:rStyle w:val="Strong"/>
+          <w:b w:val="0"/>
+          <w:bCs w:val="0"/>
+        </w:rPr>
+        <w:t>el</w:t>
+      </w:r>
+      <w:proofErr w:type="spellEnd"/>
+      <w:r>
+        <w:rPr>
+          <w:rStyle w:val="Strong"/>
+          <w:b w:val="0"/>
+          <w:bCs w:val="0"/>
+        </w:rPr>
+        <w:t xml:space="preserve"> es el único que puede crear administradores, editarlos y eliminarlos, además de editar y eliminar las noticias y anuncios de estos.</w:t>
       </w:r>
     </w:p>
     <w:p>
@@ -1421,7 +1455,25 @@
           <w:b w:val="0"/>
           <w:bCs w:val="0"/>
         </w:rPr>
-        <w:t>El administrador es el encargado de gestionar las noticias, anuncios y recomendaciones, el puede crear noticias, editarlas y eliminarlas, de igual manera con los anuncios, todo este control se ejerce sobre su propiedad, pues no posee permisos para modificar las noticias o anuncios creados por otros administradores. También es quien revisa las recomendaciones y decide si eliminarlas o crear una noticia o anuncio con ellas.</w:t>
+        <w:t xml:space="preserve">El administrador es el encargado de gestionar las noticias, anuncios y recomendaciones, </w:t>
+      </w:r>
+      <w:proofErr w:type="spellStart"/>
+      <w:r>
+        <w:rPr>
+          <w:rStyle w:val="Strong"/>
+          <w:b w:val="0"/>
+          <w:bCs w:val="0"/>
+        </w:rPr>
+        <w:t>el</w:t>
+      </w:r>
+      <w:proofErr w:type="spellEnd"/>
+      <w:r>
+        <w:rPr>
+          <w:rStyle w:val="Strong"/>
+          <w:b w:val="0"/>
+          <w:bCs w:val="0"/>
+        </w:rPr>
+        <w:t xml:space="preserve"> puede crear noticias, editarlas y eliminarlas, de igual manera con los anuncios, todo este control se ejerce sobre su propiedad, pues no posee permisos para modificar las noticias o anuncios creados por otros administradores. También es quien revisa las recomendaciones y decide si eliminarlas o crear una noticia o anuncio con ellas.</w:t>
       </w:r>
     </w:p>
     <w:p>
@@ -1501,7 +1553,7 @@
           <w:bCs w:val="0"/>
         </w:rPr>
       </w:pPr>
-      <w:bookmarkStart w:id="2" w:name="_Toc168844700"/>
+      <w:bookmarkStart w:id="2" w:name="_Toc169691899"/>
       <w:r>
         <w:rPr>
           <w:rStyle w:val="Strong"/>
@@ -2764,6 +2816,26 @@
                 <w14:ligatures w14:val="none"/>
               </w:rPr>
             </w:pPr>
+          </w:p>
+        </w:tc>
+        <w:tc>
+          <w:tcPr>
+            <w:tcW w:w="885" w:type="pct"/>
+            <w:shd w:val="clear" w:color="auto" w:fill="auto"/>
+          </w:tcPr>
+          <w:p>
+            <w:pPr>
+              <w:spacing w:after="0" w:line="240" w:lineRule="auto"/>
+              <w:jc w:val="center"/>
+              <w:rPr>
+                <w:rFonts w:ascii="Calibri" w:eastAsia="Times New Roman" w:hAnsi="Calibri" w:cs="Calibri"/>
+                <w:kern w:val="0"/>
+                <w:sz w:val="24"/>
+                <w:szCs w:val="24"/>
+                <w:lang w:eastAsia="es-CO"/>
+                <w14:ligatures w14:val="none"/>
+              </w:rPr>
+            </w:pPr>
             <w:r>
               <w:rPr>
                 <w:rFonts w:ascii="Calibri" w:eastAsia="Times New Roman" w:hAnsi="Calibri" w:cs="Calibri"/>
@@ -2775,26 +2847,6 @@
               </w:rPr>
               <w:t>x</w:t>
             </w:r>
-          </w:p>
-        </w:tc>
-        <w:tc>
-          <w:tcPr>
-            <w:tcW w:w="885" w:type="pct"/>
-            <w:shd w:val="clear" w:color="auto" w:fill="auto"/>
-          </w:tcPr>
-          <w:p>
-            <w:pPr>
-              <w:spacing w:after="0" w:line="240" w:lineRule="auto"/>
-              <w:jc w:val="center"/>
-              <w:rPr>
-                <w:rFonts w:ascii="Calibri" w:eastAsia="Times New Roman" w:hAnsi="Calibri" w:cs="Calibri"/>
-                <w:kern w:val="0"/>
-                <w:sz w:val="24"/>
-                <w:szCs w:val="24"/>
-                <w:lang w:eastAsia="es-CO"/>
-                <w14:ligatures w14:val="none"/>
-              </w:rPr>
-            </w:pPr>
           </w:p>
         </w:tc>
       </w:tr>
@@ -3867,7 +3919,17 @@
                 <w14:ligatures w14:val="none"/>
               </w:rPr>
             </w:pPr>
-            <w:r>
+          </w:p>
+        </w:tc>
+        <w:tc>
+          <w:tcPr>
+            <w:tcW w:w="885" w:type="pct"/>
+            <w:shd w:val="clear" w:color="auto" w:fill="auto"/>
+          </w:tcPr>
+          <w:p>
+            <w:pPr>
+              <w:spacing w:after="0" w:line="240" w:lineRule="auto"/>
+              <w:jc w:val="center"/>
               <w:rPr>
                 <w:rFonts w:ascii="Calibri" w:eastAsia="Times New Roman" w:hAnsi="Calibri" w:cs="Calibri"/>
                 <w:color w:val="000000"/>
@@ -3877,29 +3939,19 @@
                 <w:lang w:eastAsia="es-CO"/>
                 <w14:ligatures w14:val="none"/>
               </w:rPr>
+            </w:pPr>
+            <w:r>
+              <w:rPr>
+                <w:rFonts w:ascii="Calibri" w:eastAsia="Times New Roman" w:hAnsi="Calibri" w:cs="Calibri"/>
+                <w:color w:val="000000"/>
+                <w:kern w:val="0"/>
+                <w:sz w:val="24"/>
+                <w:szCs w:val="24"/>
+                <w:lang w:eastAsia="es-CO"/>
+                <w14:ligatures w14:val="none"/>
+              </w:rPr>
               <w:t>x</w:t>
             </w:r>
-          </w:p>
-        </w:tc>
-        <w:tc>
-          <w:tcPr>
-            <w:tcW w:w="885" w:type="pct"/>
-            <w:shd w:val="clear" w:color="auto" w:fill="auto"/>
-          </w:tcPr>
-          <w:p>
-            <w:pPr>
-              <w:spacing w:after="0" w:line="240" w:lineRule="auto"/>
-              <w:jc w:val="center"/>
-              <w:rPr>
-                <w:rFonts w:ascii="Calibri" w:eastAsia="Times New Roman" w:hAnsi="Calibri" w:cs="Calibri"/>
-                <w:color w:val="000000"/>
-                <w:kern w:val="0"/>
-                <w:sz w:val="24"/>
-                <w:szCs w:val="24"/>
-                <w:lang w:eastAsia="es-CO"/>
-                <w14:ligatures w14:val="none"/>
-              </w:rPr>
-            </w:pPr>
           </w:p>
         </w:tc>
       </w:tr>
@@ -4482,7 +4534,17 @@
                 <w14:ligatures w14:val="none"/>
               </w:rPr>
             </w:pPr>
-            <w:r>
+          </w:p>
+        </w:tc>
+        <w:tc>
+          <w:tcPr>
+            <w:tcW w:w="885" w:type="pct"/>
+            <w:shd w:val="clear" w:color="auto" w:fill="auto"/>
+          </w:tcPr>
+          <w:p>
+            <w:pPr>
+              <w:spacing w:after="0" w:line="240" w:lineRule="auto"/>
+              <w:jc w:val="center"/>
               <w:rPr>
                 <w:rFonts w:ascii="Calibri" w:eastAsia="Times New Roman" w:hAnsi="Calibri" w:cs="Calibri"/>
                 <w:color w:val="000000"/>
@@ -4492,29 +4554,19 @@
                 <w:lang w:eastAsia="es-CO"/>
                 <w14:ligatures w14:val="none"/>
               </w:rPr>
+            </w:pPr>
+            <w:r>
+              <w:rPr>
+                <w:rFonts w:ascii="Calibri" w:eastAsia="Times New Roman" w:hAnsi="Calibri" w:cs="Calibri"/>
+                <w:color w:val="000000"/>
+                <w:kern w:val="0"/>
+                <w:sz w:val="24"/>
+                <w:szCs w:val="24"/>
+                <w:lang w:eastAsia="es-CO"/>
+                <w14:ligatures w14:val="none"/>
+              </w:rPr>
               <w:t>x</w:t>
             </w:r>
-          </w:p>
-        </w:tc>
-        <w:tc>
-          <w:tcPr>
-            <w:tcW w:w="885" w:type="pct"/>
-            <w:shd w:val="clear" w:color="auto" w:fill="auto"/>
-          </w:tcPr>
-          <w:p>
-            <w:pPr>
-              <w:spacing w:after="0" w:line="240" w:lineRule="auto"/>
-              <w:jc w:val="center"/>
-              <w:rPr>
-                <w:rFonts w:ascii="Calibri" w:eastAsia="Times New Roman" w:hAnsi="Calibri" w:cs="Calibri"/>
-                <w:color w:val="000000"/>
-                <w:kern w:val="0"/>
-                <w:sz w:val="24"/>
-                <w:szCs w:val="24"/>
-                <w:lang w:eastAsia="es-CO"/>
-                <w14:ligatures w14:val="none"/>
-              </w:rPr>
-            </w:pPr>
           </w:p>
         </w:tc>
       </w:tr>
@@ -5679,7 +5731,7 @@
       <w:pPr>
         <w:pStyle w:val="Heading1"/>
       </w:pPr>
-      <w:bookmarkStart w:id="3" w:name="_Toc168844701"/>
+      <w:bookmarkStart w:id="3" w:name="_Toc169691900"/>
       <w:r>
         <w:lastRenderedPageBreak/>
         <w:t>Tablero de tareas</w:t>

</xml_diff>